<commit_message>
Task #3 & #4: Computer System and Money Investment
</commit_message>
<xml_diff>
--- a/Теория принятия решений/SpecificationTemplate.docx
+++ b/Теория принятия решений/SpecificationTemplate.docx
@@ -4,9 +4,678 @@
   <w:body>
     <w:p>
       <w:pPr>
+        <w:shd w:val="clear" w:color="auto" w:fill="FFFFFF"/>
+        <w:autoSpaceDE w:val="0"/>
+        <w:autoSpaceDN w:val="0"/>
+        <w:adjustRightInd w:val="0"/>
+        <w:spacing w:before="120"/>
+        <w:ind w:firstLine="708"/>
+        <w:jc w:val="both"/>
+        <w:rPr>
+          <w:lang w:val="en-US"/>
+        </w:rPr>
+      </w:pPr>
+      <w:r>
+        <w:rPr>
+          <w:lang w:val="en-US"/>
+        </w:rPr>
+        <w:t xml:space="preserve">A set of DMT’s problems can be classified by using following approaches. </w:t>
+      </w:r>
+    </w:p>
+    <w:p>
+      <w:pPr>
+        <w:shd w:val="clear" w:color="auto" w:fill="FFFFFF"/>
+        <w:autoSpaceDE w:val="0"/>
+        <w:autoSpaceDN w:val="0"/>
+        <w:adjustRightInd w:val="0"/>
+        <w:spacing w:before="120"/>
+        <w:ind w:firstLine="708"/>
+        <w:jc w:val="both"/>
+        <w:rPr>
+          <w:lang w:val="en-US"/>
+        </w:rPr>
+      </w:pPr>
+      <w:r>
+        <w:rPr>
+          <w:lang w:val="en-US"/>
+        </w:rPr>
+        <w:t xml:space="preserve">Firstly, from the point of view such as </w:t>
+      </w:r>
+      <w:r>
+        <w:rPr>
+          <w:i/>
+          <w:lang w:val="en-US"/>
+        </w:rPr>
+        <w:t>dependability among an action of a list of actions and an event of a list of events</w:t>
+      </w:r>
+      <w:r>
+        <w:rPr>
+          <w:lang w:val="en-US"/>
+        </w:rPr>
+        <w:t xml:space="preserve"> a set of DMT’s problems may be divided on two categories:</w:t>
+      </w:r>
+    </w:p>
+    <w:p>
+      <w:pPr>
+        <w:shd w:val="clear" w:color="auto" w:fill="FFFFFF"/>
+        <w:autoSpaceDE w:val="0"/>
+        <w:autoSpaceDN w:val="0"/>
+        <w:adjustRightInd w:val="0"/>
+        <w:spacing w:before="120"/>
+        <w:jc w:val="both"/>
+        <w:rPr>
+          <w:lang w:val="en-US"/>
+        </w:rPr>
+      </w:pPr>
+      <w:r>
+        <w:rPr>
+          <w:b/>
+          <w:lang w:val="en-US"/>
+        </w:rPr>
+        <w:t>Category I.1:</w:t>
+      </w:r>
+      <w:r>
+        <w:rPr>
+          <w:lang w:val="en-US"/>
+        </w:rPr>
+        <w:t xml:space="preserve"> Subset of DMT’s problems </w:t>
+      </w:r>
+      <w:r>
+        <w:rPr>
+          <w:b/>
+          <w:lang w:val="en-US"/>
+        </w:rPr>
+        <w:t>without any dependability</w:t>
+      </w:r>
+      <w:r>
+        <w:rPr>
+          <w:b/>
+          <w:lang w:val="en-US"/>
+        </w:rPr>
+        <w:t xml:space="preserve"> (</w:t>
+      </w:r>
+      <w:r>
+        <w:rPr>
+          <w:b/>
+        </w:rPr>
+        <w:t>надежность</w:t>
+      </w:r>
+      <w:r>
+        <w:rPr>
+          <w:b/>
+          <w:lang w:val="en-US"/>
+        </w:rPr>
+        <w:t>/</w:t>
+      </w:r>
+      <w:r>
+        <w:rPr>
+          <w:b/>
+        </w:rPr>
+        <w:t>зависимость</w:t>
+      </w:r>
+      <w:r>
+        <w:rPr>
+          <w:b/>
+          <w:lang w:val="en-US"/>
+        </w:rPr>
+        <w:t>)</w:t>
+      </w:r>
+      <w:r>
+        <w:rPr>
+          <w:lang w:val="en-US"/>
+        </w:rPr>
+        <w:t xml:space="preserve"> among an action of a list of actions and an event of a list of events, i.e. </w:t>
+      </w:r>
+      <w:r>
+        <w:rPr>
+          <w:i/>
+          <w:lang w:val="en-US"/>
+        </w:rPr>
+        <w:t>there are the case when a list of events is the same for every action</w:t>
+      </w:r>
+      <w:r>
+        <w:rPr>
+          <w:lang w:val="en-US"/>
+        </w:rPr>
+        <w:t>;</w:t>
+      </w:r>
+    </w:p>
+    <w:p>
+      <w:pPr>
+        <w:shd w:val="clear" w:color="auto" w:fill="FFFFFF"/>
+        <w:autoSpaceDE w:val="0"/>
+        <w:autoSpaceDN w:val="0"/>
+        <w:adjustRightInd w:val="0"/>
+        <w:spacing w:before="120"/>
+        <w:jc w:val="both"/>
+        <w:rPr>
+          <w:lang w:val="en-US"/>
+        </w:rPr>
+      </w:pPr>
+      <w:r>
+        <w:rPr>
+          <w:b/>
+          <w:lang w:val="en-US"/>
+        </w:rPr>
+        <w:t>Category I.2:</w:t>
+      </w:r>
+      <w:r>
+        <w:rPr>
+          <w:lang w:val="en-US"/>
+        </w:rPr>
+        <w:t xml:space="preserve"> Subset of DMT’s problems </w:t>
+      </w:r>
+      <w:r>
+        <w:rPr>
+          <w:b/>
+          <w:lang w:val="en-US"/>
+        </w:rPr>
+        <w:t>with dependability</w:t>
+      </w:r>
+      <w:r>
+        <w:rPr>
+          <w:lang w:val="en-US"/>
+        </w:rPr>
+        <w:t xml:space="preserve"> among an action of a list of actions and an event of a list of events, i.e. </w:t>
+      </w:r>
+      <w:r>
+        <w:rPr>
+          <w:i/>
+          <w:lang w:val="en-US"/>
+        </w:rPr>
+        <w:t>there are the case when a list of events is</w:t>
+      </w:r>
+      <w:r>
+        <w:rPr>
+          <w:i/>
+          <w:lang w:val="en-US"/>
+        </w:rPr>
+        <w:t>n’t</w:t>
+      </w:r>
+      <w:r>
+        <w:rPr>
+          <w:i/>
+          <w:lang w:val="en-US"/>
+        </w:rPr>
+        <w:t xml:space="preserve"> the same for every action</w:t>
+      </w:r>
+      <w:r>
+        <w:rPr>
+          <w:lang w:val="en-US"/>
+        </w:rPr>
+        <w:t>.</w:t>
+      </w:r>
+    </w:p>
+    <w:p>
+      <w:pPr>
+        <w:spacing w:before="120"/>
+        <w:ind w:firstLine="708"/>
+        <w:rPr>
+          <w:lang w:val="en-US"/>
+        </w:rPr>
+      </w:pPr>
+      <w:r>
+        <w:rPr>
+          <w:lang w:val="en-US"/>
+        </w:rPr>
+        <w:t xml:space="preserve">Secondly, from the point of view such as a </w:t>
+      </w:r>
+      <w:r>
+        <w:rPr>
+          <w:i/>
+          <w:lang w:val="en-US"/>
+        </w:rPr>
+        <w:t>way to define a list of actions or a list of events</w:t>
+      </w:r>
+      <w:r>
+        <w:rPr>
+          <w:lang w:val="en-US"/>
+        </w:rPr>
+        <w:t xml:space="preserve"> a set of DMT’s problems may be divided on two other categories:</w:t>
+      </w:r>
+    </w:p>
+    <w:p>
+      <w:pPr>
+        <w:shd w:val="clear" w:color="auto" w:fill="FFFFFF"/>
+        <w:autoSpaceDE w:val="0"/>
+        <w:autoSpaceDN w:val="0"/>
+        <w:adjustRightInd w:val="0"/>
+        <w:spacing w:before="120"/>
+        <w:jc w:val="both"/>
+        <w:rPr>
+          <w:lang w:val="en-US"/>
+        </w:rPr>
+      </w:pPr>
+      <w:r>
+        <w:rPr>
+          <w:b/>
+          <w:lang w:val="en-US"/>
+        </w:rPr>
+        <w:t>Category II.1:</w:t>
+      </w:r>
+      <w:r>
+        <w:rPr>
+          <w:lang w:val="en-US"/>
+        </w:rPr>
+        <w:t xml:space="preserve"> Subset of DMT’s problems where a list of actions or a list of events </w:t>
+      </w:r>
+      <w:r>
+        <w:rPr>
+          <w:b/>
+          <w:lang w:val="en-US"/>
+        </w:rPr>
+        <w:t>are defined directly</w:t>
+      </w:r>
+      <w:r>
+        <w:rPr>
+          <w:b/>
+          <w:lang w:val="en-US"/>
+        </w:rPr>
+        <w:t xml:space="preserve"> (without applying any algorithms</w:t>
+      </w:r>
+      <w:r>
+        <w:rPr>
+          <w:lang w:val="en-US"/>
+        </w:rPr>
+        <w:t>) from the problem specification;</w:t>
+      </w:r>
+    </w:p>
+    <w:p>
+      <w:pPr>
+        <w:shd w:val="clear" w:color="auto" w:fill="FFFFFF"/>
+        <w:autoSpaceDE w:val="0"/>
+        <w:autoSpaceDN w:val="0"/>
+        <w:adjustRightInd w:val="0"/>
+        <w:spacing w:before="120"/>
+        <w:jc w:val="both"/>
+        <w:rPr>
+          <w:lang w:val="en-US"/>
+        </w:rPr>
+      </w:pPr>
+      <w:r>
+        <w:rPr>
+          <w:b/>
+          <w:lang w:val="en-US"/>
+        </w:rPr>
+        <w:t>Category II.2:</w:t>
+      </w:r>
+      <w:r>
+        <w:rPr>
+          <w:lang w:val="en-US"/>
+        </w:rPr>
+        <w:t xml:space="preserve"> Subset of DMT’s problems where a list of actions or a list of events </w:t>
+      </w:r>
+      <w:r>
+        <w:rPr>
+          <w:b/>
+          <w:lang w:val="en-US"/>
+        </w:rPr>
+        <w:t>aren’t defined</w:t>
+      </w:r>
+      <w:r>
+        <w:rPr>
+          <w:lang w:val="en-US"/>
+        </w:rPr>
+        <w:t xml:space="preserve"> </w:t>
+      </w:r>
+      <w:r>
+        <w:rPr>
+          <w:b/>
+          <w:lang w:val="en-US"/>
+        </w:rPr>
+        <w:t>directly</w:t>
+      </w:r>
+      <w:r>
+        <w:rPr>
+          <w:lang w:val="en-US"/>
+        </w:rPr>
+        <w:t xml:space="preserve"> from the problem specification. There are need to</w:t>
+      </w:r>
+      <w:r>
+        <w:rPr>
+          <w:b/>
+          <w:lang w:val="en-US"/>
+        </w:rPr>
+        <w:t xml:space="preserve"> apply particular algorithms to create </w:t>
+      </w:r>
+      <w:r>
+        <w:rPr>
+          <w:lang w:val="en-US"/>
+        </w:rPr>
+        <w:t>a list of actions or a list of events.</w:t>
+      </w:r>
+    </w:p>
+    <w:p>
+      <w:pPr>
+        <w:shd w:val="clear" w:color="auto" w:fill="FFFFFF"/>
+        <w:autoSpaceDE w:val="0"/>
+        <w:autoSpaceDN w:val="0"/>
+        <w:adjustRightInd w:val="0"/>
+        <w:spacing w:before="120"/>
+        <w:jc w:val="both"/>
+        <w:rPr>
+          <w:lang w:val="en-US"/>
+        </w:rPr>
+      </w:pPr>
+      <w:r>
+        <w:rPr>
+          <w:lang w:val="en-US"/>
+        </w:rPr>
+        <w:t>Combination of these categories following types of DMT’s problems make it possible to consider.</w:t>
+      </w:r>
+    </w:p>
+    <w:tbl>
+      <w:tblPr>
+        <w:tblStyle w:val="a3"/>
+        <w:tblW w:w="0" w:type="auto"/>
+        <w:tblLook w:val="04A0" w:firstRow="1" w:lastRow="0" w:firstColumn="1" w:lastColumn="0" w:noHBand="0" w:noVBand="1"/>
+      </w:tblPr>
+      <w:tblGrid>
+        <w:gridCol w:w="1177"/>
+        <w:gridCol w:w="4023"/>
+        <w:gridCol w:w="4145"/>
+      </w:tblGrid>
+      <w:tr>
+        <w:tc>
+          <w:tcPr>
+            <w:tcW w:w="1188" w:type="dxa"/>
+            <w:vAlign w:val="center"/>
+          </w:tcPr>
+          <w:p>
+            <w:pPr>
+              <w:autoSpaceDE w:val="0"/>
+              <w:autoSpaceDN w:val="0"/>
+              <w:adjustRightInd w:val="0"/>
+              <w:spacing w:before="120"/>
+              <w:jc w:val="center"/>
+            </w:pPr>
+            <w:r>
+              <w:t>Type of DMT’s problems</w:t>
+            </w:r>
+          </w:p>
+        </w:tc>
+        <w:tc>
+          <w:tcPr>
+            <w:tcW w:w="4410" w:type="dxa"/>
+            <w:vAlign w:val="center"/>
+          </w:tcPr>
+          <w:p>
+            <w:pPr>
+              <w:autoSpaceDE w:val="0"/>
+              <w:autoSpaceDN w:val="0"/>
+              <w:adjustRightInd w:val="0"/>
+              <w:spacing w:before="120"/>
+              <w:jc w:val="center"/>
+            </w:pPr>
+            <w:r>
+              <w:t>Dependability among list of actions and list of events</w:t>
+            </w:r>
+          </w:p>
+        </w:tc>
+        <w:tc>
+          <w:tcPr>
+            <w:tcW w:w="4551" w:type="dxa"/>
+            <w:vAlign w:val="center"/>
+          </w:tcPr>
+          <w:p>
+            <w:pPr>
+              <w:autoSpaceDE w:val="0"/>
+              <w:autoSpaceDN w:val="0"/>
+              <w:adjustRightInd w:val="0"/>
+              <w:spacing w:before="120"/>
+              <w:jc w:val="center"/>
+            </w:pPr>
+            <w:r>
+              <w:t>A way to define a list of actions/events</w:t>
+            </w:r>
+          </w:p>
+        </w:tc>
+      </w:tr>
+      <w:tr>
+        <w:tc>
+          <w:tcPr>
+            <w:tcW w:w="1188" w:type="dxa"/>
+            <w:vAlign w:val="center"/>
+          </w:tcPr>
+          <w:p>
+            <w:pPr>
+              <w:autoSpaceDE w:val="0"/>
+              <w:autoSpaceDN w:val="0"/>
+              <w:adjustRightInd w:val="0"/>
+              <w:spacing w:before="120"/>
+              <w:jc w:val="center"/>
+            </w:pPr>
+            <w:r>
+              <w:t>I</w:t>
+            </w:r>
+          </w:p>
+        </w:tc>
+        <w:tc>
+          <w:tcPr>
+            <w:tcW w:w="4410" w:type="dxa"/>
+            <w:vAlign w:val="center"/>
+          </w:tcPr>
+          <w:p>
+            <w:pPr>
+              <w:autoSpaceDE w:val="0"/>
+              <w:autoSpaceDN w:val="0"/>
+              <w:adjustRightInd w:val="0"/>
+              <w:spacing w:before="120"/>
+              <w:jc w:val="center"/>
+            </w:pPr>
+            <w:r>
+              <w:t>Category I.1</w:t>
+            </w:r>
+          </w:p>
+        </w:tc>
+        <w:tc>
+          <w:tcPr>
+            <w:tcW w:w="4551" w:type="dxa"/>
+            <w:vAlign w:val="center"/>
+          </w:tcPr>
+          <w:p>
+            <w:pPr>
+              <w:autoSpaceDE w:val="0"/>
+              <w:autoSpaceDN w:val="0"/>
+              <w:adjustRightInd w:val="0"/>
+              <w:spacing w:before="120"/>
+              <w:jc w:val="center"/>
+            </w:pPr>
+            <w:r>
+              <w:t>Category II.1</w:t>
+            </w:r>
+          </w:p>
+        </w:tc>
+      </w:tr>
+      <w:tr>
+        <w:tc>
+          <w:tcPr>
+            <w:tcW w:w="1188" w:type="dxa"/>
+            <w:vAlign w:val="center"/>
+          </w:tcPr>
+          <w:p>
+            <w:pPr>
+              <w:autoSpaceDE w:val="0"/>
+              <w:autoSpaceDN w:val="0"/>
+              <w:adjustRightInd w:val="0"/>
+              <w:spacing w:before="120"/>
+              <w:jc w:val="center"/>
+            </w:pPr>
+            <w:r>
+              <w:t>II</w:t>
+            </w:r>
+          </w:p>
+        </w:tc>
+        <w:tc>
+          <w:tcPr>
+            <w:tcW w:w="4410" w:type="dxa"/>
+            <w:vAlign w:val="center"/>
+          </w:tcPr>
+          <w:p>
+            <w:pPr>
+              <w:autoSpaceDE w:val="0"/>
+              <w:autoSpaceDN w:val="0"/>
+              <w:adjustRightInd w:val="0"/>
+              <w:spacing w:before="120"/>
+              <w:jc w:val="center"/>
+            </w:pPr>
+            <w:r>
+              <w:t>Category I.2</w:t>
+            </w:r>
+          </w:p>
+        </w:tc>
+        <w:tc>
+          <w:tcPr>
+            <w:tcW w:w="4551" w:type="dxa"/>
+            <w:vAlign w:val="center"/>
+          </w:tcPr>
+          <w:p>
+            <w:pPr>
+              <w:autoSpaceDE w:val="0"/>
+              <w:autoSpaceDN w:val="0"/>
+              <w:adjustRightInd w:val="0"/>
+              <w:spacing w:before="120"/>
+              <w:jc w:val="center"/>
+            </w:pPr>
+            <w:r>
+              <w:t>Category II.1</w:t>
+            </w:r>
+          </w:p>
+        </w:tc>
+      </w:tr>
+      <w:tr>
+        <w:tc>
+          <w:tcPr>
+            <w:tcW w:w="1188" w:type="dxa"/>
+            <w:vAlign w:val="center"/>
+          </w:tcPr>
+          <w:p>
+            <w:pPr>
+              <w:autoSpaceDE w:val="0"/>
+              <w:autoSpaceDN w:val="0"/>
+              <w:adjustRightInd w:val="0"/>
+              <w:spacing w:before="120"/>
+              <w:jc w:val="center"/>
+            </w:pPr>
+            <w:r>
+              <w:t>III</w:t>
+            </w:r>
+          </w:p>
+        </w:tc>
+        <w:tc>
+          <w:tcPr>
+            <w:tcW w:w="4410" w:type="dxa"/>
+            <w:vAlign w:val="center"/>
+          </w:tcPr>
+          <w:p>
+            <w:pPr>
+              <w:autoSpaceDE w:val="0"/>
+              <w:autoSpaceDN w:val="0"/>
+              <w:adjustRightInd w:val="0"/>
+              <w:spacing w:before="120"/>
+              <w:jc w:val="center"/>
+            </w:pPr>
+            <w:r>
+              <w:t>Category I.1</w:t>
+            </w:r>
+          </w:p>
+        </w:tc>
+        <w:tc>
+          <w:tcPr>
+            <w:tcW w:w="4551" w:type="dxa"/>
+            <w:vAlign w:val="center"/>
+          </w:tcPr>
+          <w:p>
+            <w:pPr>
+              <w:autoSpaceDE w:val="0"/>
+              <w:autoSpaceDN w:val="0"/>
+              <w:adjustRightInd w:val="0"/>
+              <w:spacing w:before="120"/>
+              <w:jc w:val="center"/>
+            </w:pPr>
+            <w:r>
+              <w:t>Category II.2</w:t>
+            </w:r>
+          </w:p>
+        </w:tc>
+      </w:tr>
+      <w:tr>
+        <w:tc>
+          <w:tcPr>
+            <w:tcW w:w="1188" w:type="dxa"/>
+            <w:vAlign w:val="center"/>
+          </w:tcPr>
+          <w:p>
+            <w:pPr>
+              <w:autoSpaceDE w:val="0"/>
+              <w:autoSpaceDN w:val="0"/>
+              <w:adjustRightInd w:val="0"/>
+              <w:spacing w:before="120"/>
+              <w:jc w:val="center"/>
+            </w:pPr>
+            <w:r>
+              <w:t>IV</w:t>
+            </w:r>
+          </w:p>
+        </w:tc>
+        <w:tc>
+          <w:tcPr>
+            <w:tcW w:w="4410" w:type="dxa"/>
+            <w:vAlign w:val="center"/>
+          </w:tcPr>
+          <w:p>
+            <w:pPr>
+              <w:autoSpaceDE w:val="0"/>
+              <w:autoSpaceDN w:val="0"/>
+              <w:adjustRightInd w:val="0"/>
+              <w:spacing w:before="120"/>
+              <w:jc w:val="center"/>
+            </w:pPr>
+            <w:r>
+              <w:t>Category I.2</w:t>
+            </w:r>
+          </w:p>
+        </w:tc>
+        <w:tc>
+          <w:tcPr>
+            <w:tcW w:w="4551" w:type="dxa"/>
+            <w:vAlign w:val="center"/>
+          </w:tcPr>
+          <w:p>
+            <w:pPr>
+              <w:autoSpaceDE w:val="0"/>
+              <w:autoSpaceDN w:val="0"/>
+              <w:adjustRightInd w:val="0"/>
+              <w:spacing w:before="120"/>
+              <w:jc w:val="center"/>
+            </w:pPr>
+            <w:r>
+              <w:t>Category II.2</w:t>
+            </w:r>
+          </w:p>
+        </w:tc>
+      </w:tr>
+    </w:tbl>
+    <w:p>
+      <w:pPr>
+        <w:spacing w:after="160" w:line="259" w:lineRule="auto"/>
+        <w:rPr>
+          <w:rFonts w:asciiTheme="majorHAnsi" w:eastAsiaTheme="majorEastAsia" w:hAnsiTheme="majorHAnsi" w:cstheme="majorBidi"/>
+          <w:color w:val="2E74B5" w:themeColor="accent1" w:themeShade="BF"/>
+          <w:sz w:val="32"/>
+          <w:szCs w:val="32"/>
+        </w:rPr>
+      </w:pPr>
+      <w:r>
+        <w:br w:type="page"/>
+      </w:r>
+    </w:p>
+    <w:p>
+      <w:pPr>
         <w:pStyle w:val="1"/>
       </w:pPr>
       <w:r>
+        <w:lastRenderedPageBreak/>
         <w:t>Задача № 1: Телевизионная игра «Колесо Фортуны»</w:t>
       </w:r>
     </w:p>
@@ -5499,7 +6168,7 @@
               <w:rFonts w:ascii="Cambria Math" w:hAnsi="Cambria Math"/>
               <w:lang w:val="en-US"/>
             </w:rPr>
-            <m:t>CP</m:t>
+            <m:t>COL</m:t>
           </m:r>
           <m:d>
             <m:dPr>
@@ -5720,7 +6389,13 @@
         </w:tabs>
       </w:pPr>
       <w:r>
-        <w:t>Алгоритм №8. Определение минимальной величины средних ожидаемых потерь.</w:t>
+        <w:t xml:space="preserve">Алгоритм №8. </w:t>
+      </w:r>
+      <w:r>
+        <w:t>Вычисление значения</w:t>
+      </w:r>
+      <w:r>
+        <w:t xml:space="preserve"> средних ожидаемых потерь.</w:t>
       </w:r>
       <w:r>
         <w:br/>
@@ -11365,8 +12040,6 @@
         </w:tabs>
         <w:ind w:left="1260" w:hanging="540"/>
       </w:pPr>
-      <w:bookmarkStart w:id="0" w:name="_GoBack"/>
-      <w:bookmarkEnd w:id="0"/>
       <w:r>
         <w:rPr>
           <w:b/>
@@ -12070,11 +12743,8 @@
     </w:p>
     <w:p>
       <w:pPr>
-        <w:pStyle w:val="1"/>
-      </w:pPr>
-      <w:r>
-        <w:t>Вычислительный алгоритм для решения задачи по критерию «Средняя ожидаемая прибыль»</w:t>
-      </w:r>
+        <w:jc w:val="both"/>
+      </w:pPr>
     </w:p>
     <w:p>
       <w:pPr>
@@ -12083,1250 +12753,229 @@
     </w:p>
     <w:p>
       <w:pPr>
-        <w:tabs>
-          <w:tab w:val="left" w:pos="4125"/>
-        </w:tabs>
-      </w:pPr>
-      <w:r>
-        <w:t>Процесс решения проблемы по критерию «</w:t>
-      </w:r>
-      <w:r>
-        <w:rPr>
-          <w:b/>
-        </w:rPr>
-        <w:t>Средняя ожидаемая прибыль</w:t>
-      </w:r>
-      <w:r>
-        <w:t xml:space="preserve">» состоит из вычислений по следующим </w:t>
-      </w:r>
-      <w:r>
-        <w:t>5</w:t>
-      </w:r>
-      <w:r>
-        <w:t xml:space="preserve"> алгоритмам:</w:t>
-      </w:r>
+        <w:jc w:val="both"/>
+      </w:pPr>
     </w:p>
     <w:p>
       <w:pPr>
-        <w:pStyle w:val="a4"/>
-        <w:numPr>
-          <w:ilvl w:val="0"/>
-          <w:numId w:val="7"/>
-        </w:numPr>
-        <w:tabs>
-          <w:tab w:val="left" w:pos="4125"/>
-        </w:tabs>
-      </w:pPr>
-      <w:r>
-        <w:t>Алгоритм №1. Вычисление условной прибыли</w:t>
-      </w:r>
-      <w:r>
-        <w:br/>
-      </w:r>
-      <m:oMathPara>
-        <m:oMathParaPr>
-          <m:jc m:val="left"/>
-        </m:oMathParaPr>
-        <m:oMath>
-          <m:r>
-            <w:rPr>
-              <w:rFonts w:ascii="Cambria Math" w:hAnsi="Cambria Math"/>
-              <w:lang w:val="en-US"/>
-            </w:rPr>
-            <m:t>CP</m:t>
-          </m:r>
-          <m:d>
-            <m:dPr>
-              <m:ctrlPr>
-                <w:rPr>
-                  <w:rFonts w:ascii="Cambria Math" w:hAnsi="Cambria Math"/>
-                  <w:i/>
-                  <w:lang w:val="en-US"/>
-                </w:rPr>
-              </m:ctrlPr>
-            </m:dPr>
-            <m:e>
-              <m:r>
-                <w:rPr>
-                  <w:rFonts w:ascii="Cambria Math" w:hAnsi="Cambria Math"/>
-                  <w:lang w:val="en-US"/>
-                </w:rPr>
-                <m:t>Even</m:t>
-              </m:r>
-              <m:sSub>
-                <m:sSubPr>
-                  <m:ctrlPr>
-                    <w:rPr>
-                      <w:rFonts w:ascii="Cambria Math" w:hAnsi="Cambria Math"/>
-                      <w:i/>
-                      <w:lang w:val="en-US"/>
-                    </w:rPr>
-                  </m:ctrlPr>
-                </m:sSubPr>
-                <m:e>
-                  <m:r>
-                    <w:rPr>
-                      <w:rFonts w:ascii="Cambria Math" w:hAnsi="Cambria Math"/>
-                      <w:lang w:val="en-US"/>
-                    </w:rPr>
-                    <m:t>t</m:t>
-                  </m:r>
-                </m:e>
-                <m:sub>
-                  <m:r>
-                    <w:rPr>
-                      <w:rFonts w:ascii="Cambria Math" w:hAnsi="Cambria Math"/>
-                      <w:lang w:val="en-US"/>
-                    </w:rPr>
-                    <m:t>i</m:t>
-                  </m:r>
-                </m:sub>
-              </m:sSub>
-            </m:e>
-            <m:e>
-              <m:r>
-                <w:rPr>
-                  <w:rFonts w:ascii="Cambria Math" w:hAnsi="Cambria Math"/>
-                  <w:lang w:val="en-US"/>
-                </w:rPr>
-                <m:t>Ac</m:t>
-              </m:r>
-              <m:sSub>
-                <m:sSubPr>
-                  <m:ctrlPr>
-                    <w:rPr>
-                      <w:rFonts w:ascii="Cambria Math" w:hAnsi="Cambria Math"/>
-                      <w:i/>
-                      <w:lang w:val="en-US"/>
-                    </w:rPr>
-                  </m:ctrlPr>
-                </m:sSubPr>
-                <m:e>
-                  <m:r>
-                    <w:rPr>
-                      <w:rFonts w:ascii="Cambria Math" w:hAnsi="Cambria Math"/>
-                      <w:lang w:val="en-US"/>
-                    </w:rPr>
-                    <m:t>t</m:t>
-                  </m:r>
-                </m:e>
-                <m:sub>
-                  <m:r>
-                    <w:rPr>
-                      <w:rFonts w:ascii="Cambria Math" w:hAnsi="Cambria Math"/>
-                      <w:lang w:val="en-US"/>
-                    </w:rPr>
-                    <m:t>j</m:t>
-                  </m:r>
-                </m:sub>
-              </m:sSub>
-            </m:e>
-          </m:d>
-          <m:r>
-            <w:rPr>
-              <w:rFonts w:ascii="Cambria Math" w:hAnsi="Cambria Math"/>
-            </w:rPr>
-            <m:t>=</m:t>
-          </m:r>
-          <m:r>
-            <w:rPr>
-              <w:rFonts w:ascii="Cambria Math" w:hAnsi="Cambria Math"/>
-              <w:lang w:val="en-US"/>
-            </w:rPr>
-            <m:t>Prize</m:t>
-          </m:r>
-          <m:d>
-            <m:dPr>
-              <m:ctrlPr>
-                <w:rPr>
-                  <w:rFonts w:ascii="Cambria Math" w:hAnsi="Cambria Math"/>
-                  <w:i/>
-                  <w:lang w:val="en-US"/>
-                </w:rPr>
-              </m:ctrlPr>
-            </m:dPr>
-            <m:e>
-              <m:r>
-                <w:rPr>
-                  <w:rFonts w:ascii="Cambria Math" w:hAnsi="Cambria Math"/>
-                  <w:lang w:val="en-US"/>
-                </w:rPr>
-                <m:t>Even</m:t>
-              </m:r>
-              <m:sSub>
-                <m:sSubPr>
-                  <m:ctrlPr>
-                    <w:rPr>
-                      <w:rFonts w:ascii="Cambria Math" w:hAnsi="Cambria Math"/>
-                      <w:i/>
-                      <w:lang w:val="en-US"/>
-                    </w:rPr>
-                  </m:ctrlPr>
-                </m:sSubPr>
-                <m:e>
-                  <m:r>
-                    <w:rPr>
-                      <w:rFonts w:ascii="Cambria Math" w:hAnsi="Cambria Math"/>
-                      <w:lang w:val="en-US"/>
-                    </w:rPr>
-                    <m:t>t</m:t>
-                  </m:r>
-                </m:e>
-                <m:sub>
-                  <m:r>
-                    <w:rPr>
-                      <w:rFonts w:ascii="Cambria Math" w:hAnsi="Cambria Math"/>
-                      <w:lang w:val="en-US"/>
-                    </w:rPr>
-                    <m:t>i</m:t>
-                  </m:r>
-                </m:sub>
-              </m:sSub>
-            </m:e>
-            <m:e>
-              <m:r>
-                <w:rPr>
-                  <w:rFonts w:ascii="Cambria Math" w:hAnsi="Cambria Math"/>
-                  <w:lang w:val="en-US"/>
-                </w:rPr>
-                <m:t>Ac</m:t>
-              </m:r>
-              <m:sSub>
-                <m:sSubPr>
-                  <m:ctrlPr>
-                    <w:rPr>
-                      <w:rFonts w:ascii="Cambria Math" w:hAnsi="Cambria Math"/>
-                      <w:i/>
-                      <w:lang w:val="en-US"/>
-                    </w:rPr>
-                  </m:ctrlPr>
-                </m:sSubPr>
-                <m:e>
-                  <m:r>
-                    <w:rPr>
-                      <w:rFonts w:ascii="Cambria Math" w:hAnsi="Cambria Math"/>
-                      <w:lang w:val="en-US"/>
-                    </w:rPr>
-                    <m:t>t</m:t>
-                  </m:r>
-                </m:e>
-                <m:sub>
-                  <m:r>
-                    <w:rPr>
-                      <w:rFonts w:ascii="Cambria Math" w:hAnsi="Cambria Math"/>
-                      <w:lang w:val="en-US"/>
-                    </w:rPr>
-                    <m:t>j</m:t>
-                  </m:r>
-                </m:sub>
-              </m:sSub>
-            </m:e>
-          </m:d>
-          <m:r>
-            <w:rPr>
-              <w:rFonts w:ascii="Cambria Math" w:hAnsi="Cambria Math"/>
-            </w:rPr>
-            <m:t>-</m:t>
-          </m:r>
-          <m:r>
-            <w:rPr>
-              <w:rFonts w:ascii="Cambria Math" w:hAnsi="Cambria Math"/>
-              <w:lang w:val="en-US"/>
-            </w:rPr>
-            <m:t>Fine</m:t>
-          </m:r>
-          <m:d>
-            <m:dPr>
-              <m:ctrlPr>
-                <w:rPr>
-                  <w:rFonts w:ascii="Cambria Math" w:hAnsi="Cambria Math"/>
-                  <w:i/>
-                  <w:lang w:val="en-US"/>
-                </w:rPr>
-              </m:ctrlPr>
-            </m:dPr>
-            <m:e>
-              <m:r>
-                <w:rPr>
-                  <w:rFonts w:ascii="Cambria Math" w:hAnsi="Cambria Math"/>
-                  <w:lang w:val="en-US"/>
-                </w:rPr>
-                <m:t>Even</m:t>
-              </m:r>
-              <m:sSub>
-                <m:sSubPr>
-                  <m:ctrlPr>
-                    <w:rPr>
-                      <w:rFonts w:ascii="Cambria Math" w:hAnsi="Cambria Math"/>
-                      <w:i/>
-                      <w:lang w:val="en-US"/>
-                    </w:rPr>
-                  </m:ctrlPr>
-                </m:sSubPr>
-                <m:e>
-                  <m:r>
-                    <w:rPr>
-                      <w:rFonts w:ascii="Cambria Math" w:hAnsi="Cambria Math"/>
-                      <w:lang w:val="en-US"/>
-                    </w:rPr>
-                    <m:t>t</m:t>
-                  </m:r>
-                </m:e>
-                <m:sub>
-                  <m:r>
-                    <w:rPr>
-                      <w:rFonts w:ascii="Cambria Math" w:hAnsi="Cambria Math"/>
-                      <w:lang w:val="en-US"/>
-                    </w:rPr>
-                    <m:t>i</m:t>
-                  </m:r>
-                </m:sub>
-              </m:sSub>
-            </m:e>
-            <m:e>
-              <m:r>
-                <w:rPr>
-                  <w:rFonts w:ascii="Cambria Math" w:hAnsi="Cambria Math"/>
-                  <w:lang w:val="en-US"/>
-                </w:rPr>
-                <m:t>Ac</m:t>
-              </m:r>
-              <m:sSub>
-                <m:sSubPr>
-                  <m:ctrlPr>
-                    <w:rPr>
-                      <w:rFonts w:ascii="Cambria Math" w:hAnsi="Cambria Math"/>
-                      <w:i/>
-                      <w:lang w:val="en-US"/>
-                    </w:rPr>
-                  </m:ctrlPr>
-                </m:sSubPr>
-                <m:e>
-                  <m:r>
-                    <w:rPr>
-                      <w:rFonts w:ascii="Cambria Math" w:hAnsi="Cambria Math"/>
-                      <w:lang w:val="en-US"/>
-                    </w:rPr>
-                    <m:t>t</m:t>
-                  </m:r>
-                </m:e>
-                <m:sub>
-                  <m:r>
-                    <w:rPr>
-                      <w:rFonts w:ascii="Cambria Math" w:hAnsi="Cambria Math"/>
-                      <w:lang w:val="en-US"/>
-                    </w:rPr>
-                    <m:t>j</m:t>
-                  </m:r>
-                </m:sub>
-              </m:sSub>
-            </m:e>
-          </m:d>
-          <m:r>
-            <w:rPr>
-              <w:rFonts w:ascii="Cambria Math" w:hAnsi="Cambria Math"/>
-            </w:rPr>
-            <m:t xml:space="preserve">, </m:t>
-          </m:r>
-          <m:r>
-            <w:rPr>
-              <w:rFonts w:ascii="Cambria Math" w:hAnsi="Cambria Math"/>
-              <w:lang w:val="en-US"/>
-            </w:rPr>
-            <m:t>i</m:t>
-          </m:r>
-          <m:r>
-            <w:rPr>
-              <w:rFonts w:ascii="Cambria Math" w:hAnsi="Cambria Math"/>
-            </w:rPr>
-            <m:t>=1,</m:t>
-          </m:r>
-          <m:r>
-            <w:rPr>
-              <w:rFonts w:ascii="Cambria Math" w:hAnsi="Cambria Math"/>
-              <w:lang w:val="en-US"/>
-            </w:rPr>
-            <m:t>n</m:t>
-          </m:r>
-          <m:r>
-            <w:rPr>
-              <w:rFonts w:ascii="Cambria Math" w:hAnsi="Cambria Math"/>
-            </w:rPr>
-            <m:t>;</m:t>
-          </m:r>
-          <m:r>
-            <w:rPr>
-              <w:rFonts w:ascii="Cambria Math" w:hAnsi="Cambria Math"/>
-              <w:lang w:val="en-US"/>
-            </w:rPr>
-            <m:t>j</m:t>
-          </m:r>
-          <m:r>
-            <w:rPr>
-              <w:rFonts w:ascii="Cambria Math" w:hAnsi="Cambria Math"/>
-            </w:rPr>
-            <m:t>=1,</m:t>
-          </m:r>
-          <m:r>
-            <w:rPr>
-              <w:rFonts w:ascii="Cambria Math" w:hAnsi="Cambria Math"/>
-              <w:lang w:val="en-US"/>
-            </w:rPr>
-            <m:t>m</m:t>
-          </m:r>
-          <m:r>
-            <w:rPr>
-              <w:rFonts w:ascii="Cambria Math" w:hAnsi="Cambria Math"/>
-            </w:rPr>
-            <m:t>;</m:t>
-          </m:r>
-        </m:oMath>
-      </m:oMathPara>
+        <w:jc w:val="both"/>
+      </w:pPr>
     </w:p>
     <w:p>
       <w:pPr>
-        <w:jc w:val="both"/>
-      </w:pPr>
+        <w:spacing w:after="160" w:line="259" w:lineRule="auto"/>
+      </w:pPr>
+      <w:r>
+        <w:br w:type="page"/>
+      </w:r>
     </w:p>
     <w:p>
       <w:pPr>
-        <w:pStyle w:val="2"/>
-        <w:rPr>
-          <w:b/>
-          <w:sz w:val="20"/>
-          <w:szCs w:val="20"/>
-        </w:rPr>
-      </w:pPr>
-      <w:r>
-        <w:t>Описание процесса решения проблемы:</w:t>
-      </w:r>
-      <w:r>
-        <w:br/>
+        <w:jc w:val="both"/>
+      </w:pPr>
+      <w:r>
+        <w:lastRenderedPageBreak/>
+        <w:t>Задача №3.</w:t>
       </w:r>
     </w:p>
     <w:p>
       <w:pPr>
-        <w:rPr>
-          <w:szCs w:val="16"/>
-          <w:lang w:val="en-US"/>
-        </w:rPr>
-      </w:pPr>
-      <w:r>
-        <w:rPr>
-          <w:rStyle w:val="30"/>
-        </w:rPr>
-        <w:t>Расчеты</w:t>
-      </w:r>
-      <w:r>
-        <w:rPr>
-          <w:rStyle w:val="30"/>
-          <w:lang w:val="en-US"/>
-        </w:rPr>
-        <w:t xml:space="preserve"> </w:t>
-      </w:r>
-      <w:r>
-        <w:rPr>
-          <w:rStyle w:val="30"/>
-        </w:rPr>
-        <w:t>по</w:t>
-      </w:r>
-      <w:r>
-        <w:rPr>
-          <w:rStyle w:val="30"/>
-          <w:lang w:val="en-US"/>
-        </w:rPr>
-        <w:t xml:space="preserve"> </w:t>
-      </w:r>
-      <w:r>
-        <w:rPr>
-          <w:rStyle w:val="30"/>
-        </w:rPr>
-        <w:t>алгоритму</w:t>
-      </w:r>
-      <w:r>
-        <w:rPr>
-          <w:rStyle w:val="30"/>
-          <w:lang w:val="en-US"/>
-        </w:rPr>
-        <w:t xml:space="preserve"> №1:</w:t>
-      </w:r>
-      <w:r>
-        <w:rPr>
-          <w:b/>
-          <w:sz w:val="20"/>
-          <w:szCs w:val="20"/>
-          <w:lang w:val="en-US"/>
-        </w:rPr>
-        <w:br/>
-      </w:r>
-      <w:r>
-        <w:rPr>
-          <w:sz w:val="20"/>
-          <w:szCs w:val="20"/>
-          <w:lang w:val="en-US"/>
-        </w:rPr>
-        <w:t>i</w:t>
-      </w:r>
-      <w:r>
-        <w:rPr>
-          <w:sz w:val="20"/>
-          <w:szCs w:val="20"/>
-          <w:lang w:val="en-US"/>
-        </w:rPr>
-        <w:t xml:space="preserve">=1; </w:t>
-      </w:r>
-      <w:r>
-        <w:rPr>
-          <w:sz w:val="20"/>
-          <w:szCs w:val="20"/>
-          <w:lang w:val="en-US"/>
-        </w:rPr>
-        <w:t>j</w:t>
-      </w:r>
-      <w:r>
-        <w:rPr>
-          <w:sz w:val="20"/>
-          <w:szCs w:val="20"/>
-          <w:lang w:val="en-US"/>
-        </w:rPr>
-        <w:t xml:space="preserve">=1: </w:t>
-      </w:r>
-      <w:r>
-        <w:rPr>
-          <w:sz w:val="20"/>
-          <w:szCs w:val="20"/>
-          <w:lang w:val="en-US"/>
-        </w:rPr>
-        <w:t>CP</w:t>
-      </w:r>
-      <w:r>
-        <w:rPr>
-          <w:sz w:val="20"/>
-          <w:szCs w:val="20"/>
-          <w:lang w:val="en-US"/>
-        </w:rPr>
-        <w:t>(</w:t>
-      </w:r>
-      <w:r>
-        <w:rPr>
-          <w:sz w:val="20"/>
-          <w:szCs w:val="20"/>
-          <w:lang w:val="en-US"/>
-        </w:rPr>
-        <w:t>Event</w:t>
-      </w:r>
-      <w:r>
-        <w:rPr>
-          <w:sz w:val="20"/>
-          <w:szCs w:val="20"/>
-          <w:lang w:val="en-US"/>
-        </w:rPr>
-        <w:t>_1|</w:t>
-      </w:r>
-      <w:r>
-        <w:rPr>
-          <w:sz w:val="20"/>
-          <w:szCs w:val="20"/>
-          <w:lang w:val="en-US"/>
-        </w:rPr>
-        <w:t>Act</w:t>
-      </w:r>
-      <w:r>
-        <w:rPr>
-          <w:sz w:val="20"/>
-          <w:szCs w:val="20"/>
-          <w:lang w:val="en-US"/>
-        </w:rPr>
-        <w:t xml:space="preserve">_1)= </w:t>
-      </w:r>
-      <w:r>
-        <w:rPr>
-          <w:sz w:val="20"/>
-          <w:szCs w:val="20"/>
-          <w:lang w:val="en-US"/>
-        </w:rPr>
-        <w:t>PRIZE</w:t>
-      </w:r>
-      <w:r>
-        <w:rPr>
-          <w:sz w:val="20"/>
-          <w:szCs w:val="20"/>
-          <w:lang w:val="en-US"/>
-        </w:rPr>
-        <w:t>(</w:t>
-      </w:r>
-      <w:r>
-        <w:rPr>
-          <w:sz w:val="20"/>
-          <w:szCs w:val="20"/>
-          <w:lang w:val="en-US"/>
-        </w:rPr>
-        <w:t>Event</w:t>
-      </w:r>
-      <w:r>
-        <w:rPr>
-          <w:sz w:val="20"/>
-          <w:szCs w:val="20"/>
-          <w:lang w:val="en-US"/>
-        </w:rPr>
-        <w:t xml:space="preserve">_1 | </w:t>
-      </w:r>
-      <w:r>
-        <w:rPr>
-          <w:sz w:val="20"/>
-          <w:szCs w:val="20"/>
-          <w:lang w:val="en-US"/>
-        </w:rPr>
-        <w:t>Act</w:t>
-      </w:r>
-      <w:r>
-        <w:rPr>
-          <w:sz w:val="20"/>
-          <w:szCs w:val="20"/>
-          <w:lang w:val="en-US"/>
-        </w:rPr>
-        <w:t xml:space="preserve">_1) – </w:t>
-      </w:r>
-      <w:r>
-        <w:rPr>
-          <w:sz w:val="20"/>
-          <w:szCs w:val="20"/>
-          <w:lang w:val="en-US"/>
-        </w:rPr>
-        <w:t>FINE</w:t>
-      </w:r>
-      <w:r>
-        <w:rPr>
-          <w:sz w:val="20"/>
-          <w:szCs w:val="20"/>
-          <w:lang w:val="en-US"/>
-        </w:rPr>
-        <w:t>(</w:t>
-      </w:r>
-      <w:r>
-        <w:rPr>
-          <w:sz w:val="20"/>
-          <w:szCs w:val="20"/>
-          <w:lang w:val="en-US"/>
-        </w:rPr>
-        <w:t>Event</w:t>
-      </w:r>
-      <w:r>
-        <w:rPr>
-          <w:sz w:val="20"/>
-          <w:szCs w:val="20"/>
-          <w:lang w:val="en-US"/>
-        </w:rPr>
-        <w:t xml:space="preserve">_1 | </w:t>
-      </w:r>
-      <w:r>
-        <w:rPr>
-          <w:sz w:val="20"/>
-          <w:szCs w:val="20"/>
-          <w:lang w:val="en-US"/>
-        </w:rPr>
-        <w:t>Act</w:t>
-      </w:r>
-      <w:r>
-        <w:rPr>
-          <w:sz w:val="20"/>
-          <w:szCs w:val="20"/>
-          <w:lang w:val="en-US"/>
-        </w:rPr>
-        <w:t>_1)=$800-$0=$800;</w:t>
-      </w:r>
-      <w:r>
-        <w:rPr>
-          <w:sz w:val="20"/>
-          <w:szCs w:val="20"/>
-          <w:lang w:val="en-US"/>
-        </w:rPr>
-        <w:br/>
-      </w:r>
-      <w:r>
-        <w:rPr>
-          <w:sz w:val="20"/>
-          <w:szCs w:val="20"/>
-          <w:lang w:val="en-US"/>
-        </w:rPr>
-        <w:t>i</w:t>
-      </w:r>
-      <w:r>
-        <w:rPr>
-          <w:sz w:val="20"/>
-          <w:szCs w:val="20"/>
-          <w:lang w:val="en-US"/>
-        </w:rPr>
-        <w:t xml:space="preserve">=1; </w:t>
-      </w:r>
-      <w:r>
-        <w:rPr>
-          <w:sz w:val="20"/>
-          <w:szCs w:val="20"/>
-          <w:lang w:val="en-US"/>
-        </w:rPr>
-        <w:t>j</w:t>
-      </w:r>
-      <w:r>
-        <w:rPr>
-          <w:sz w:val="20"/>
-          <w:szCs w:val="20"/>
-          <w:lang w:val="en-US"/>
-        </w:rPr>
-        <w:t xml:space="preserve">=2: </w:t>
-      </w:r>
-      <w:r>
-        <w:rPr>
-          <w:sz w:val="20"/>
-          <w:szCs w:val="20"/>
-          <w:lang w:val="en-US"/>
-        </w:rPr>
-        <w:t>CP</w:t>
-      </w:r>
-      <w:r>
-        <w:rPr>
-          <w:sz w:val="20"/>
-          <w:szCs w:val="20"/>
-          <w:lang w:val="en-US"/>
-        </w:rPr>
-        <w:t>(</w:t>
-      </w:r>
-      <w:r>
-        <w:rPr>
-          <w:sz w:val="20"/>
-          <w:szCs w:val="20"/>
-          <w:lang w:val="en-US"/>
-        </w:rPr>
-        <w:t>Event</w:t>
-      </w:r>
-      <w:r>
-        <w:rPr>
-          <w:sz w:val="20"/>
-          <w:szCs w:val="20"/>
-          <w:lang w:val="en-US"/>
-        </w:rPr>
-        <w:t>_1|</w:t>
-      </w:r>
-      <w:r>
-        <w:rPr>
-          <w:sz w:val="20"/>
-          <w:szCs w:val="20"/>
-          <w:lang w:val="en-US"/>
-        </w:rPr>
-        <w:t>Act</w:t>
-      </w:r>
-      <w:r>
-        <w:rPr>
-          <w:sz w:val="20"/>
-          <w:szCs w:val="20"/>
-          <w:lang w:val="en-US"/>
-        </w:rPr>
-        <w:t xml:space="preserve">_2)= </w:t>
-      </w:r>
-      <w:r>
-        <w:rPr>
-          <w:sz w:val="20"/>
-          <w:szCs w:val="20"/>
-          <w:lang w:val="en-US"/>
-        </w:rPr>
-        <w:t>PRIZE</w:t>
-      </w:r>
-      <w:r>
-        <w:rPr>
-          <w:sz w:val="20"/>
-          <w:szCs w:val="20"/>
-          <w:lang w:val="en-US"/>
-        </w:rPr>
-        <w:t>(</w:t>
-      </w:r>
-      <w:r>
-        <w:rPr>
-          <w:sz w:val="20"/>
-          <w:szCs w:val="20"/>
-          <w:lang w:val="en-US"/>
-        </w:rPr>
-        <w:t>Event</w:t>
-      </w:r>
-      <w:r>
-        <w:rPr>
-          <w:sz w:val="20"/>
-          <w:szCs w:val="20"/>
-          <w:lang w:val="en-US"/>
-        </w:rPr>
-        <w:t xml:space="preserve">_1 | </w:t>
-      </w:r>
-      <w:r>
-        <w:rPr>
-          <w:sz w:val="20"/>
-          <w:szCs w:val="20"/>
-          <w:lang w:val="en-US"/>
-        </w:rPr>
-        <w:t>Act</w:t>
-      </w:r>
-      <w:r>
-        <w:rPr>
-          <w:sz w:val="20"/>
-          <w:szCs w:val="20"/>
-          <w:lang w:val="en-US"/>
-        </w:rPr>
-        <w:t xml:space="preserve">_2) – </w:t>
-      </w:r>
-      <w:r>
-        <w:rPr>
-          <w:sz w:val="20"/>
-          <w:szCs w:val="20"/>
-          <w:lang w:val="en-US"/>
-        </w:rPr>
-        <w:t>FINE</w:t>
-      </w:r>
-      <w:r>
-        <w:rPr>
-          <w:sz w:val="20"/>
-          <w:szCs w:val="20"/>
-          <w:lang w:val="en-US"/>
-        </w:rPr>
-        <w:t>(</w:t>
-      </w:r>
-      <w:r>
-        <w:rPr>
-          <w:sz w:val="20"/>
-          <w:szCs w:val="20"/>
-          <w:lang w:val="en-US"/>
-        </w:rPr>
-        <w:t>Event</w:t>
-      </w:r>
-      <w:r>
-        <w:rPr>
-          <w:sz w:val="20"/>
-          <w:szCs w:val="20"/>
-          <w:lang w:val="en-US"/>
-        </w:rPr>
-        <w:t xml:space="preserve">_1 | </w:t>
-      </w:r>
-      <w:r>
-        <w:rPr>
-          <w:sz w:val="20"/>
-          <w:szCs w:val="20"/>
-          <w:lang w:val="en-US"/>
-        </w:rPr>
-        <w:t>Act</w:t>
-      </w:r>
-      <w:r>
-        <w:rPr>
-          <w:sz w:val="20"/>
-          <w:szCs w:val="20"/>
-          <w:lang w:val="en-US"/>
-        </w:rPr>
-        <w:t>_2)=$0—$2500= —$2500;</w:t>
-      </w:r>
-      <w:r>
-        <w:rPr>
-          <w:sz w:val="20"/>
-          <w:szCs w:val="20"/>
-          <w:lang w:val="en-US"/>
-        </w:rPr>
-        <w:br/>
-      </w:r>
-      <w:r>
-        <w:rPr>
-          <w:sz w:val="20"/>
-          <w:szCs w:val="20"/>
-          <w:lang w:val="en-US"/>
-        </w:rPr>
-        <w:t>i</w:t>
-      </w:r>
-      <w:r>
-        <w:rPr>
-          <w:sz w:val="20"/>
-          <w:szCs w:val="20"/>
-          <w:lang w:val="en-US"/>
-        </w:rPr>
-        <w:t xml:space="preserve">=2; </w:t>
-      </w:r>
-      <w:r>
-        <w:rPr>
-          <w:sz w:val="20"/>
-          <w:szCs w:val="20"/>
-          <w:lang w:val="en-US"/>
-        </w:rPr>
-        <w:t>j</w:t>
-      </w:r>
-      <w:r>
-        <w:rPr>
-          <w:sz w:val="20"/>
-          <w:szCs w:val="20"/>
-          <w:lang w:val="en-US"/>
-        </w:rPr>
-        <w:t xml:space="preserve">=1: </w:t>
-      </w:r>
-      <w:r>
-        <w:rPr>
-          <w:sz w:val="20"/>
-          <w:szCs w:val="20"/>
-          <w:lang w:val="en-US"/>
-        </w:rPr>
-        <w:t>CP</w:t>
-      </w:r>
-      <w:r>
-        <w:rPr>
-          <w:sz w:val="20"/>
-          <w:szCs w:val="20"/>
-          <w:lang w:val="en-US"/>
-        </w:rPr>
-        <w:t>(</w:t>
-      </w:r>
-      <w:r>
-        <w:rPr>
-          <w:sz w:val="20"/>
-          <w:szCs w:val="20"/>
-          <w:lang w:val="en-US"/>
-        </w:rPr>
-        <w:t>Event</w:t>
-      </w:r>
-      <w:r>
-        <w:rPr>
-          <w:sz w:val="20"/>
-          <w:szCs w:val="20"/>
-          <w:lang w:val="en-US"/>
-        </w:rPr>
-        <w:t>_2|</w:t>
-      </w:r>
-      <w:r>
-        <w:rPr>
-          <w:sz w:val="20"/>
-          <w:szCs w:val="20"/>
-          <w:lang w:val="en-US"/>
-        </w:rPr>
-        <w:t>Act</w:t>
-      </w:r>
-      <w:r>
-        <w:rPr>
-          <w:sz w:val="20"/>
-          <w:szCs w:val="20"/>
-          <w:lang w:val="en-US"/>
-        </w:rPr>
-        <w:t xml:space="preserve">_1)= </w:t>
-      </w:r>
-      <w:r>
-        <w:rPr>
-          <w:sz w:val="20"/>
-          <w:szCs w:val="20"/>
-          <w:lang w:val="en-US"/>
-        </w:rPr>
-        <w:t>PRIZE</w:t>
-      </w:r>
-      <w:r>
-        <w:rPr>
-          <w:sz w:val="20"/>
-          <w:szCs w:val="20"/>
-          <w:lang w:val="en-US"/>
-        </w:rPr>
-        <w:t>(</w:t>
-      </w:r>
-      <w:r>
-        <w:rPr>
-          <w:sz w:val="20"/>
-          <w:szCs w:val="20"/>
-          <w:lang w:val="en-US"/>
-        </w:rPr>
-        <w:t>Event</w:t>
-      </w:r>
-      <w:r>
-        <w:rPr>
-          <w:sz w:val="20"/>
-          <w:szCs w:val="20"/>
-          <w:lang w:val="en-US"/>
-        </w:rPr>
-        <w:t xml:space="preserve">_2 | </w:t>
-      </w:r>
-      <w:r>
-        <w:rPr>
-          <w:sz w:val="20"/>
-          <w:szCs w:val="20"/>
-          <w:lang w:val="en-US"/>
-        </w:rPr>
-        <w:t>Act</w:t>
-      </w:r>
-      <w:r>
-        <w:rPr>
-          <w:sz w:val="20"/>
-          <w:szCs w:val="20"/>
-          <w:lang w:val="en-US"/>
-        </w:rPr>
-        <w:t xml:space="preserve">_1) – </w:t>
-      </w:r>
-      <w:r>
-        <w:rPr>
-          <w:sz w:val="20"/>
-          <w:szCs w:val="20"/>
-          <w:lang w:val="en-US"/>
-        </w:rPr>
-        <w:t>FINE</w:t>
-      </w:r>
-      <w:r>
-        <w:rPr>
-          <w:sz w:val="20"/>
-          <w:szCs w:val="20"/>
-          <w:lang w:val="en-US"/>
-        </w:rPr>
-        <w:t>(</w:t>
-      </w:r>
-      <w:r>
-        <w:rPr>
-          <w:sz w:val="20"/>
-          <w:szCs w:val="20"/>
-          <w:lang w:val="en-US"/>
-        </w:rPr>
-        <w:t>Event</w:t>
-      </w:r>
-      <w:r>
-        <w:rPr>
-          <w:sz w:val="20"/>
-          <w:szCs w:val="20"/>
-          <w:lang w:val="en-US"/>
-        </w:rPr>
-        <w:t xml:space="preserve">_2 | </w:t>
-      </w:r>
-      <w:r>
-        <w:rPr>
-          <w:sz w:val="20"/>
-          <w:szCs w:val="20"/>
-          <w:lang w:val="en-US"/>
-        </w:rPr>
-        <w:t>Act</w:t>
-      </w:r>
-      <w:r>
-        <w:rPr>
-          <w:sz w:val="20"/>
-          <w:szCs w:val="20"/>
-          <w:lang w:val="en-US"/>
-        </w:rPr>
-        <w:t>_1)=$200-$0=$200;</w:t>
-      </w:r>
-      <w:r>
-        <w:rPr>
-          <w:sz w:val="20"/>
-          <w:szCs w:val="20"/>
-          <w:lang w:val="en-US"/>
-        </w:rPr>
-        <w:br/>
-      </w:r>
-      <w:r>
-        <w:rPr>
-          <w:sz w:val="20"/>
-          <w:szCs w:val="20"/>
-          <w:lang w:val="en-US"/>
-        </w:rPr>
-        <w:t>i</w:t>
-      </w:r>
-      <w:r>
-        <w:rPr>
-          <w:sz w:val="20"/>
-          <w:szCs w:val="20"/>
-          <w:lang w:val="en-US"/>
-        </w:rPr>
-        <w:t xml:space="preserve">=2; </w:t>
-      </w:r>
-      <w:r>
-        <w:rPr>
-          <w:sz w:val="20"/>
-          <w:szCs w:val="20"/>
-          <w:lang w:val="en-US"/>
-        </w:rPr>
-        <w:t>j</w:t>
-      </w:r>
-      <w:r>
-        <w:rPr>
-          <w:sz w:val="20"/>
-          <w:szCs w:val="20"/>
-          <w:lang w:val="en-US"/>
-        </w:rPr>
-        <w:t xml:space="preserve">=2: </w:t>
-      </w:r>
-      <w:r>
-        <w:rPr>
-          <w:sz w:val="20"/>
-          <w:szCs w:val="20"/>
-          <w:lang w:val="en-US"/>
-        </w:rPr>
-        <w:t>CP</w:t>
-      </w:r>
-      <w:r>
-        <w:rPr>
-          <w:sz w:val="20"/>
-          <w:szCs w:val="20"/>
-          <w:lang w:val="en-US"/>
-        </w:rPr>
-        <w:t>(</w:t>
-      </w:r>
-      <w:r>
-        <w:rPr>
-          <w:sz w:val="20"/>
-          <w:szCs w:val="20"/>
-          <w:lang w:val="en-US"/>
-        </w:rPr>
-        <w:t>Event</w:t>
-      </w:r>
-      <w:r>
-        <w:rPr>
-          <w:sz w:val="20"/>
-          <w:szCs w:val="20"/>
-          <w:lang w:val="en-US"/>
-        </w:rPr>
-        <w:t>_2|</w:t>
-      </w:r>
-      <w:r>
-        <w:rPr>
-          <w:sz w:val="20"/>
-          <w:szCs w:val="20"/>
-          <w:lang w:val="en-US"/>
-        </w:rPr>
-        <w:t>Act</w:t>
-      </w:r>
-      <w:r>
-        <w:rPr>
-          <w:sz w:val="20"/>
-          <w:szCs w:val="20"/>
-          <w:lang w:val="en-US"/>
-        </w:rPr>
-        <w:t xml:space="preserve">_2)= </w:t>
-      </w:r>
-      <w:r>
-        <w:rPr>
-          <w:sz w:val="20"/>
-          <w:szCs w:val="20"/>
-          <w:lang w:val="en-US"/>
-        </w:rPr>
-        <w:t>PRIZE</w:t>
-      </w:r>
-      <w:r>
-        <w:rPr>
-          <w:sz w:val="20"/>
-          <w:szCs w:val="20"/>
-          <w:lang w:val="en-US"/>
-        </w:rPr>
-        <w:t>(</w:t>
-      </w:r>
-      <w:r>
-        <w:rPr>
-          <w:sz w:val="20"/>
-          <w:szCs w:val="20"/>
-          <w:lang w:val="en-US"/>
-        </w:rPr>
-        <w:t>Event</w:t>
-      </w:r>
-      <w:r>
-        <w:rPr>
-          <w:sz w:val="20"/>
-          <w:szCs w:val="20"/>
-          <w:lang w:val="en-US"/>
-        </w:rPr>
-        <w:t xml:space="preserve">_2 | </w:t>
-      </w:r>
-      <w:r>
-        <w:rPr>
-          <w:sz w:val="20"/>
-          <w:szCs w:val="20"/>
-          <w:lang w:val="en-US"/>
-        </w:rPr>
-        <w:t>Act</w:t>
-      </w:r>
-      <w:r>
-        <w:rPr>
-          <w:sz w:val="20"/>
-          <w:szCs w:val="20"/>
-          <w:lang w:val="en-US"/>
-        </w:rPr>
-        <w:t xml:space="preserve">_2) – </w:t>
-      </w:r>
-      <w:r>
-        <w:rPr>
-          <w:sz w:val="20"/>
-          <w:szCs w:val="20"/>
-          <w:lang w:val="en-US"/>
-        </w:rPr>
-        <w:t>FINE</w:t>
-      </w:r>
-      <w:r>
-        <w:rPr>
-          <w:sz w:val="20"/>
-          <w:szCs w:val="20"/>
-          <w:lang w:val="en-US"/>
-        </w:rPr>
-        <w:t>(</w:t>
-      </w:r>
-      <w:r>
-        <w:rPr>
-          <w:sz w:val="20"/>
-          <w:szCs w:val="20"/>
-          <w:lang w:val="en-US"/>
-        </w:rPr>
-        <w:t>Event</w:t>
-      </w:r>
-      <w:r>
-        <w:rPr>
-          <w:sz w:val="20"/>
-          <w:szCs w:val="20"/>
-          <w:lang w:val="en-US"/>
-        </w:rPr>
-        <w:t xml:space="preserve">_2 | </w:t>
-      </w:r>
-      <w:r>
-        <w:rPr>
-          <w:sz w:val="20"/>
-          <w:szCs w:val="20"/>
-          <w:lang w:val="en-US"/>
-        </w:rPr>
-        <w:t>Act</w:t>
-      </w:r>
-      <w:r>
-        <w:rPr>
-          <w:sz w:val="20"/>
-          <w:szCs w:val="20"/>
-          <w:lang w:val="en-US"/>
-        </w:rPr>
-        <w:t>_2)=$1000-$0=$1000;</w:t>
+        <w:jc w:val="both"/>
+      </w:pPr>
+      <w:r>
+        <w:t>Фирма должна выбрать малую, среднюю или большую компьютерную систему</w:t>
+      </w:r>
+      <w:r>
+        <w:t>. Она может столкнуться с высокой или низкой поддержкой клиентов, предоставляемых сервисов. Высокая и низкая поддержка клиентов сервисов фирмы равна 30 и 70 процентам вероятности</w:t>
+      </w:r>
+      <w:r>
+        <w:t xml:space="preserve"> соответственно. Прибыль, определяемая выбором компьютерной системы, поддержкой клиентами сервисов фирмы приведена в таблицы ниже. Какую компьютерную систему следует выбрать?</w:t>
       </w:r>
     </w:p>
     <w:p>
       <w:pPr>
         <w:jc w:val="both"/>
-        <w:rPr>
-          <w:lang w:val="en-US"/>
-        </w:rPr>
       </w:pPr>
     </w:p>
     <w:p>
       <w:pPr>
+        <w:tabs>
+          <w:tab w:val="left" w:pos="2690"/>
+        </w:tabs>
         <w:jc w:val="both"/>
-        <w:rPr>
-          <w:lang w:val="en-US"/>
-        </w:rPr>
-      </w:pPr>
+      </w:pPr>
+      <w:r>
+        <w:t>Действия:</w:t>
+      </w:r>
     </w:p>
     <w:p>
       <w:pPr>
+        <w:tabs>
+          <w:tab w:val="left" w:pos="1983"/>
+        </w:tabs>
         <w:jc w:val="both"/>
-        <w:rPr>
-          <w:lang w:val="en-US"/>
-        </w:rPr>
-      </w:pPr>
+      </w:pPr>
+      <w:r>
+        <w:t xml:space="preserve">Арендовать </w:t>
+      </w:r>
+      <w:r>
+        <w:t>малую</w:t>
+      </w:r>
+      <w:r>
+        <w:t xml:space="preserve"> </w:t>
+      </w:r>
+      <w:r>
+        <w:t>компьютерную систему</w:t>
+      </w:r>
     </w:p>
     <w:p>
       <w:pPr>
+        <w:tabs>
+          <w:tab w:val="left" w:pos="1983"/>
+        </w:tabs>
         <w:jc w:val="both"/>
-        <w:rPr>
-          <w:lang w:val="en-US"/>
-        </w:rPr>
-      </w:pPr>
+      </w:pPr>
+      <w:r>
+        <w:t>Арендовать среднюю</w:t>
+      </w:r>
+      <w:r>
+        <w:t xml:space="preserve"> </w:t>
+      </w:r>
+      <w:r>
+        <w:t>компьютерную систему</w:t>
+      </w:r>
     </w:p>
     <w:p>
       <w:pPr>
+        <w:tabs>
+          <w:tab w:val="left" w:pos="1983"/>
+        </w:tabs>
         <w:jc w:val="both"/>
-        <w:rPr>
-          <w:lang w:val="en-US"/>
-        </w:rPr>
-      </w:pPr>
+      </w:pPr>
+      <w:r>
+        <w:t>Арендовать большую</w:t>
+      </w:r>
+      <w:r>
+        <w:t xml:space="preserve"> </w:t>
+      </w:r>
+      <w:r>
+        <w:t>компьютерную систему</w:t>
+      </w:r>
+    </w:p>
+    <w:p>
+      <w:pPr>
+        <w:jc w:val="both"/>
+      </w:pPr>
+    </w:p>
+    <w:p>
+      <w:pPr>
+        <w:jc w:val="both"/>
+      </w:pPr>
+      <w:r>
+        <w:t>События</w:t>
+      </w:r>
+    </w:p>
+    <w:p>
+      <w:pPr>
+        <w:tabs>
+          <w:tab w:val="left" w:pos="1644"/>
+        </w:tabs>
+        <w:jc w:val="both"/>
+      </w:pPr>
+      <w:r>
+        <w:t xml:space="preserve">Высокая поддержка </w:t>
+      </w:r>
+      <w:r>
+        <w:t>клиентов</w:t>
+      </w:r>
+    </w:p>
+    <w:p>
+      <w:pPr>
+        <w:jc w:val="both"/>
+      </w:pPr>
+      <w:r>
+        <w:t>Низкая</w:t>
+      </w:r>
+      <w:r>
+        <w:t xml:space="preserve"> по</w:t>
+      </w:r>
+      <w:r>
+        <w:t xml:space="preserve">ддержка </w:t>
+      </w:r>
+      <w:r>
+        <w:t>клиентов</w:t>
+      </w:r>
+    </w:p>
+    <w:p>
+      <w:pPr>
+        <w:jc w:val="both"/>
+      </w:pPr>
+    </w:p>
+    <w:p>
+      <w:pPr>
+        <w:jc w:val="both"/>
+      </w:pPr>
+    </w:p>
+    <w:p>
+      <w:pPr>
+        <w:jc w:val="both"/>
+      </w:pPr>
+    </w:p>
+    <w:p>
+      <w:pPr>
+        <w:jc w:val="both"/>
+      </w:pPr>
+    </w:p>
+    <w:p>
+      <w:pPr>
+        <w:jc w:val="both"/>
+      </w:pPr>
+      <w:r>
+        <w:t>Маркетинговая служба компании, финансовые аналитики</w:t>
+      </w:r>
+      <w:bookmarkStart w:id="0" w:name="_GoBack"/>
+      <w:bookmarkEnd w:id="0"/>
+      <w:r>
+        <w:t>, которые способны дать оценку лояльности клиентов по отношению к компании, и к какой возможной прибыли это может привести.</w:t>
+      </w:r>
+    </w:p>
+    <w:p>
+      <w:pPr>
+        <w:jc w:val="both"/>
+      </w:pPr>
+    </w:p>
+    <w:p>
+      <w:pPr>
+        <w:jc w:val="both"/>
+      </w:pPr>
+    </w:p>
+    <w:p>
+      <w:pPr>
+        <w:jc w:val="both"/>
+      </w:pPr>
+    </w:p>
+    <w:p>
+      <w:pPr>
+        <w:jc w:val="both"/>
+      </w:pPr>
+    </w:p>
+    <w:p>
+      <w:pPr>
+        <w:jc w:val="both"/>
+      </w:pPr>
+    </w:p>
+    <w:p>
+      <w:pPr>
+        <w:jc w:val="both"/>
+      </w:pPr>
+    </w:p>
+    <w:p>
+      <w:pPr>
+        <w:jc w:val="both"/>
+      </w:pPr>
+      <w:r>
+        <w:t>Маркетинговая служба, экономисты</w:t>
+      </w:r>
     </w:p>
     <w:sectPr>
       <w:pgSz w:w="11906" w:h="16838"/>

</xml_diff>